<commit_message>
labels (still not working though)
</commit_message>
<xml_diff>
--- a/tables/biomarkers_mom.docx
+++ b/tables/biomarkers_mom.docx
@@ -215,7 +215,7 @@
                 <w:szCs w:val="22"/>
                 <w:color w:val="000000"/>
               </w:rPr>
-              <w:t xml:space="preserve">42.11 (32.3, 54.97)</w:t>
+              <w:t xml:space="preserve">42.11 (32.54, 55.23)</w:t>
             </w:r>
           </w:p>
         </w:tc>
@@ -279,7 +279,7 @@
                 <w:szCs w:val="22"/>
                 <w:color w:val="000000"/>
               </w:rPr>
-              <w:t xml:space="preserve">1.25 (1.02, 1.52)</w:t>
+              <w:t xml:space="preserve">1.24 (1.02, 1.52)</w:t>
             </w:r>
           </w:p>
         </w:tc>
@@ -343,7 +343,7 @@
                 <w:szCs w:val="22"/>
                 <w:color w:val="000000"/>
               </w:rPr>
-              <w:t xml:space="preserve">25.99 (13.98, 52.05)</w:t>
+              <w:t xml:space="preserve">26.86 (14.46, 53.62)</w:t>
             </w:r>
           </w:p>
         </w:tc>
@@ -407,7 +407,7 @@
                 <w:szCs w:val="22"/>
                 <w:color w:val="000000"/>
               </w:rPr>
-              <w:t xml:space="preserve">4.39 (3.71, 5.66)</w:t>
+              <w:t xml:space="preserve">4.36 (3.69, 5.54)</w:t>
             </w:r>
           </w:p>
         </w:tc>
@@ -471,7 +471,7 @@
                 <w:szCs w:val="22"/>
                 <w:color w:val="000000"/>
               </w:rPr>
-              <w:t xml:space="preserve">19.32 (12.54, 26.22)</w:t>
+              <w:t xml:space="preserve">18.88 (12.36, 26.17)</w:t>
             </w:r>
           </w:p>
         </w:tc>
@@ -535,7 +535,7 @@
                 <w:szCs w:val="22"/>
                 <w:color w:val="000000"/>
               </w:rPr>
-              <w:t xml:space="preserve">3.88 (2.13, 5.64)</w:t>
+              <w:t xml:space="preserve">3.87 (2.05, 5.59)</w:t>
             </w:r>
           </w:p>
         </w:tc>
@@ -599,7 +599,7 @@
                 <w:szCs w:val="22"/>
                 <w:color w:val="000000"/>
               </w:rPr>
-              <w:t xml:space="preserve">1.11 (0.72, 1.7)</w:t>
+              <w:t xml:space="preserve">1.12 (0.72, 1.67)</w:t>
             </w:r>
           </w:p>
         </w:tc>
@@ -727,7 +727,7 @@
                 <w:szCs w:val="22"/>
                 <w:color w:val="000000"/>
               </w:rPr>
-              <w:t xml:space="preserve">3.69 (2.94, 4.56)</w:t>
+              <w:t xml:space="preserve">3.71 (2.94, 4.55)</w:t>
             </w:r>
           </w:p>
         </w:tc>
@@ -855,7 +855,7 @@
                 <w:szCs w:val="22"/>
                 <w:color w:val="000000"/>
               </w:rPr>
-              <w:t xml:space="preserve">7.27 (5.21, 10.13)</w:t>
+              <w:t xml:space="preserve">7.3 (5.24, 10.05)</w:t>
             </w:r>
           </w:p>
         </w:tc>
@@ -919,7 +919,7 @@
                 <w:szCs w:val="22"/>
                 <w:color w:val="000000"/>
               </w:rPr>
-              <w:t xml:space="preserve">52.99 (35.39, 72.36)</w:t>
+              <w:t xml:space="preserve">52.99 (35.65, 72.36)</w:t>
             </w:r>
           </w:p>
         </w:tc>
@@ -983,7 +983,7 @@
                 <w:szCs w:val="22"/>
                 <w:color w:val="000000"/>
               </w:rPr>
-              <w:t xml:space="preserve">1.44 (1.03, 1.99)</w:t>
+              <w:t xml:space="preserve">1.43 (1.02, 1.99)</w:t>
             </w:r>
           </w:p>
         </w:tc>
@@ -1111,7 +1111,7 @@
                 <w:szCs w:val="22"/>
                 <w:color w:val="000000"/>
               </w:rPr>
-              <w:t xml:space="preserve">4.78 (3.53, 6.48)</w:t>
+              <w:t xml:space="preserve">4.79 (3.53, 6.48)</w:t>
             </w:r>
           </w:p>
         </w:tc>
@@ -1175,7 +1175,7 @@
                 <w:szCs w:val="22"/>
                 <w:color w:val="000000"/>
               </w:rPr>
-              <w:t xml:space="preserve">1.71 (0.99, 2.79)</w:t>
+              <w:t xml:space="preserve">1.72 (0.99, 2.79)</w:t>
             </w:r>
           </w:p>
         </w:tc>
@@ -1239,7 +1239,7 @@
                 <w:szCs w:val="22"/>
                 <w:color w:val="000000"/>
               </w:rPr>
-              <w:t xml:space="preserve">6.74 (3.93, 11.21)</w:t>
+              <w:t xml:space="preserve">6.74 (3.92, 11.21)</w:t>
             </w:r>
           </w:p>
         </w:tc>
@@ -1303,7 +1303,7 @@
                 <w:szCs w:val="22"/>
                 <w:color w:val="000000"/>
               </w:rPr>
-              <w:t xml:space="preserve">1.04 (0.5, 1.71)</w:t>
+              <w:t xml:space="preserve">1.05 (0.51, 1.71)</w:t>
             </w:r>
           </w:p>
         </w:tc>
@@ -1367,7 +1367,7 @@
                 <w:szCs w:val="22"/>
                 <w:color w:val="000000"/>
               </w:rPr>
-              <w:t xml:space="preserve">44.36 (25.14, 70.96)</w:t>
+              <w:t xml:space="preserve">44.77 (25.57, 71.44)</w:t>
             </w:r>
           </w:p>
         </w:tc>
@@ -1499,7 +1499,7 @@
                 <w:szCs w:val="22"/>
                 <w:color w:val="000000"/>
               </w:rPr>
-              <w:t xml:space="preserve">1.96 (0.92, 4.13)</w:t>
+              <w:t xml:space="preserve">1.94 (0.91, 4.09)</w:t>
             </w:r>
           </w:p>
         </w:tc>

</xml_diff>